<commit_message>
Implement Book Of Losses extract
</commit_message>
<xml_diff>
--- a/Mil.Paperwork.Domain/Templates/ExtractFromBookOfLossesTemplate.docx
+++ b/Mil.Paperwork.Domain/Templates/ExtractFromBookOfLossesTemplate.docx
@@ -380,28 +380,28 @@
         <w:tblCaption w:val="TABLE_BOOK_RECORD"/>
       </w:tblPr>
       <w:tblGrid>
-        <w:gridCol w:w="845"/>
-        <w:gridCol w:w="994"/>
-        <w:gridCol w:w="2410"/>
+        <w:gridCol w:w="987"/>
+        <w:gridCol w:w="1132"/>
+        <w:gridCol w:w="2124"/>
         <w:gridCol w:w="283"/>
+        <w:gridCol w:w="428"/>
         <w:gridCol w:w="425"/>
-        <w:gridCol w:w="425"/>
-        <w:gridCol w:w="849"/>
-        <w:gridCol w:w="853"/>
-        <w:gridCol w:w="425"/>
+        <w:gridCol w:w="991"/>
+        <w:gridCol w:w="991"/>
+        <w:gridCol w:w="286"/>
         <w:gridCol w:w="283"/>
         <w:gridCol w:w="566"/>
         <w:gridCol w:w="283"/>
         <w:gridCol w:w="711"/>
+        <w:gridCol w:w="563"/>
+        <w:gridCol w:w="708"/>
+        <w:gridCol w:w="1133"/>
+        <w:gridCol w:w="293"/>
+        <w:gridCol w:w="988"/>
         <w:gridCol w:w="566"/>
-        <w:gridCol w:w="708"/>
-        <w:gridCol w:w="1136"/>
-        <w:gridCol w:w="425"/>
-        <w:gridCol w:w="884"/>
-        <w:gridCol w:w="566"/>
-        <w:gridCol w:w="428"/>
-        <w:gridCol w:w="708"/>
-        <w:gridCol w:w="428"/>
+        <w:gridCol w:w="324"/>
+        <w:gridCol w:w="809"/>
+        <w:gridCol w:w="327"/>
         <w:gridCol w:w="529"/>
       </w:tblGrid>
       <w:tr>
@@ -411,7 +411,7 @@
         </w:trPr>
         <w:tc>
           <w:tcPr>
-            <w:tcW w:w="269" w:type="pct"/>
+            <w:tcW w:w="314" w:type="pct"/>
             <w:vMerge w:val="restart"/>
             <w:tcMar>
               <w:top w:w="57" w:type="dxa"/>
@@ -447,7 +447,7 @@
         </w:tc>
         <w:tc>
           <w:tcPr>
-            <w:tcW w:w="316" w:type="pct"/>
+            <w:tcW w:w="360" w:type="pct"/>
             <w:vMerge w:val="restart"/>
             <w:tcMar>
               <w:top w:w="57" w:type="dxa"/>
@@ -483,7 +483,7 @@
         </w:tc>
         <w:tc>
           <w:tcPr>
-            <w:tcW w:w="766" w:type="pct"/>
+            <w:tcW w:w="675" w:type="pct"/>
             <w:vMerge w:val="restart"/>
             <w:tcMar>
               <w:top w:w="57" w:type="dxa"/>
@@ -577,7 +577,7 @@
         </w:tc>
         <w:tc>
           <w:tcPr>
-            <w:tcW w:w="135" w:type="pct"/>
+            <w:tcW w:w="136" w:type="pct"/>
             <w:vMerge w:val="restart"/>
             <w:tcMar>
               <w:top w:w="57" w:type="dxa"/>
@@ -613,7 +613,7 @@
         </w:tc>
         <w:tc>
           <w:tcPr>
-            <w:tcW w:w="2579" w:type="pct"/>
+            <w:tcW w:w="2613" w:type="pct"/>
             <w:gridSpan w:val="13"/>
             <w:tcMar>
               <w:top w:w="57" w:type="dxa"/>
@@ -647,7 +647,7 @@
         </w:tc>
         <w:tc>
           <w:tcPr>
-            <w:tcW w:w="677" w:type="pct"/>
+            <w:tcW w:w="644" w:type="pct"/>
             <w:gridSpan w:val="4"/>
             <w:vMerge w:val="restart"/>
             <w:tcMar>
@@ -682,7 +682,7 @@
         </w:tc>
         <w:tc>
           <w:tcPr>
-            <w:tcW w:w="168" w:type="pct"/>
+            <w:tcW w:w="167" w:type="pct"/>
             <w:vMerge w:val="restart"/>
             <w:textDirection w:val="btLr"/>
             <w:vAlign w:val="center"/>
@@ -717,7 +717,7 @@
         </w:trPr>
         <w:tc>
           <w:tcPr>
-            <w:tcW w:w="269" w:type="pct"/>
+            <w:tcW w:w="314" w:type="pct"/>
             <w:vMerge/>
             <w:vAlign w:val="center"/>
           </w:tcPr>
@@ -735,7 +735,7 @@
         </w:tc>
         <w:tc>
           <w:tcPr>
-            <w:tcW w:w="316" w:type="pct"/>
+            <w:tcW w:w="360" w:type="pct"/>
             <w:vMerge/>
             <w:vAlign w:val="center"/>
           </w:tcPr>
@@ -753,7 +753,7 @@
         </w:tc>
         <w:tc>
           <w:tcPr>
-            <w:tcW w:w="766" w:type="pct"/>
+            <w:tcW w:w="675" w:type="pct"/>
             <w:vMerge/>
             <w:vAlign w:val="center"/>
           </w:tcPr>
@@ -789,7 +789,7 @@
         </w:tc>
         <w:tc>
           <w:tcPr>
-            <w:tcW w:w="135" w:type="pct"/>
+            <w:tcW w:w="136" w:type="pct"/>
             <w:vMerge/>
             <w:vAlign w:val="center"/>
           </w:tcPr>
@@ -807,7 +807,7 @@
         </w:tc>
         <w:tc>
           <w:tcPr>
-            <w:tcW w:w="676" w:type="pct"/>
+            <w:tcW w:w="765" w:type="pct"/>
             <w:gridSpan w:val="3"/>
             <w:tcMar>
               <w:top w:w="57" w:type="dxa"/>
@@ -841,7 +841,7 @@
         </w:tc>
         <w:tc>
           <w:tcPr>
-            <w:tcW w:w="1903" w:type="pct"/>
+            <w:tcW w:w="1848" w:type="pct"/>
             <w:gridSpan w:val="10"/>
             <w:tcMar>
               <w:top w:w="57" w:type="dxa"/>
@@ -875,7 +875,7 @@
         </w:tc>
         <w:tc>
           <w:tcPr>
-            <w:tcW w:w="677" w:type="pct"/>
+            <w:tcW w:w="644" w:type="pct"/>
             <w:gridSpan w:val="4"/>
             <w:vMerge/>
             <w:vAlign w:val="center"/>
@@ -894,7 +894,7 @@
         </w:tc>
         <w:tc>
           <w:tcPr>
-            <w:tcW w:w="168" w:type="pct"/>
+            <w:tcW w:w="167" w:type="pct"/>
             <w:vMerge/>
             <w:textDirection w:val="btLr"/>
           </w:tcPr>
@@ -918,7 +918,7 @@
         </w:trPr>
         <w:tc>
           <w:tcPr>
-            <w:tcW w:w="269" w:type="pct"/>
+            <w:tcW w:w="314" w:type="pct"/>
             <w:vMerge/>
             <w:vAlign w:val="center"/>
           </w:tcPr>
@@ -936,7 +936,7 @@
         </w:tc>
         <w:tc>
           <w:tcPr>
-            <w:tcW w:w="316" w:type="pct"/>
+            <w:tcW w:w="360" w:type="pct"/>
             <w:vMerge/>
             <w:vAlign w:val="center"/>
           </w:tcPr>
@@ -954,7 +954,7 @@
         </w:tc>
         <w:tc>
           <w:tcPr>
-            <w:tcW w:w="766" w:type="pct"/>
+            <w:tcW w:w="675" w:type="pct"/>
             <w:vMerge/>
             <w:vAlign w:val="center"/>
           </w:tcPr>
@@ -990,7 +990,7 @@
         </w:tc>
         <w:tc>
           <w:tcPr>
-            <w:tcW w:w="135" w:type="pct"/>
+            <w:tcW w:w="136" w:type="pct"/>
             <w:vMerge/>
             <w:vAlign w:val="center"/>
           </w:tcPr>
@@ -1044,7 +1044,7 @@
         </w:tc>
         <w:tc>
           <w:tcPr>
-            <w:tcW w:w="270" w:type="pct"/>
+            <w:tcW w:w="315" w:type="pct"/>
             <w:vMerge w:val="restart"/>
             <w:tcMar>
               <w:top w:w="57" w:type="dxa"/>
@@ -1080,7 +1080,7 @@
         </w:tc>
         <w:tc>
           <w:tcPr>
-            <w:tcW w:w="271" w:type="pct"/>
+            <w:tcW w:w="315" w:type="pct"/>
             <w:vMerge w:val="restart"/>
             <w:tcMar>
               <w:top w:w="57" w:type="dxa"/>
@@ -1116,7 +1116,7 @@
         </w:tc>
         <w:tc>
           <w:tcPr>
-            <w:tcW w:w="135" w:type="pct"/>
+            <w:tcW w:w="91" w:type="pct"/>
             <w:vMerge w:val="restart"/>
             <w:tcMar>
               <w:top w:w="57" w:type="dxa"/>
@@ -1224,7 +1224,7 @@
         </w:tc>
         <w:tc>
           <w:tcPr>
-            <w:tcW w:w="1217" w:type="pct"/>
+            <w:tcW w:w="1173" w:type="pct"/>
             <w:gridSpan w:val="6"/>
             <w:tcMar>
               <w:top w:w="57" w:type="dxa"/>
@@ -1258,7 +1258,7 @@
         </w:tc>
         <w:tc>
           <w:tcPr>
-            <w:tcW w:w="281" w:type="pct"/>
+            <w:tcW w:w="314" w:type="pct"/>
             <w:vMerge w:val="restart"/>
             <w:tcMar>
               <w:top w:w="57" w:type="dxa"/>
@@ -1293,7 +1293,7 @@
         </w:tc>
         <w:tc>
           <w:tcPr>
-            <w:tcW w:w="316" w:type="pct"/>
+            <w:tcW w:w="283" w:type="pct"/>
             <w:gridSpan w:val="2"/>
             <w:tcMar>
               <w:top w:w="57" w:type="dxa"/>
@@ -1382,7 +1382,7 @@
         </w:tc>
         <w:tc>
           <w:tcPr>
-            <w:tcW w:w="168" w:type="pct"/>
+            <w:tcW w:w="167" w:type="pct"/>
             <w:vMerge/>
           </w:tcPr>
           <w:p>
@@ -1405,7 +1405,7 @@
         </w:trPr>
         <w:tc>
           <w:tcPr>
-            <w:tcW w:w="269" w:type="pct"/>
+            <w:tcW w:w="314" w:type="pct"/>
             <w:vMerge/>
             <w:vAlign w:val="center"/>
           </w:tcPr>
@@ -1422,7 +1422,7 @@
         </w:tc>
         <w:tc>
           <w:tcPr>
-            <w:tcW w:w="316" w:type="pct"/>
+            <w:tcW w:w="360" w:type="pct"/>
             <w:vMerge/>
             <w:vAlign w:val="center"/>
           </w:tcPr>
@@ -1439,7 +1439,7 @@
         </w:tc>
         <w:tc>
           <w:tcPr>
-            <w:tcW w:w="766" w:type="pct"/>
+            <w:tcW w:w="675" w:type="pct"/>
             <w:vMerge/>
             <w:vAlign w:val="center"/>
           </w:tcPr>
@@ -1473,6 +1473,23 @@
         </w:tc>
         <w:tc>
           <w:tcPr>
+            <w:tcW w:w="136" w:type="pct"/>
+            <w:vMerge/>
+            <w:vAlign w:val="center"/>
+          </w:tcPr>
+          <w:p>
+            <w:pPr>
+              <w:rPr>
+                <w:color w:val="000000"/>
+                <w:sz w:val="16"/>
+                <w:szCs w:val="16"/>
+                <w:lang w:eastAsia="uk-UA"/>
+              </w:rPr>
+            </w:pPr>
+          </w:p>
+        </w:tc>
+        <w:tc>
+          <w:tcPr>
             <w:tcW w:w="135" w:type="pct"/>
             <w:vMerge/>
             <w:vAlign w:val="center"/>
@@ -1490,7 +1507,7 @@
         </w:tc>
         <w:tc>
           <w:tcPr>
-            <w:tcW w:w="135" w:type="pct"/>
+            <w:tcW w:w="315" w:type="pct"/>
             <w:vMerge/>
             <w:vAlign w:val="center"/>
           </w:tcPr>
@@ -1507,7 +1524,7 @@
         </w:tc>
         <w:tc>
           <w:tcPr>
-            <w:tcW w:w="270" w:type="pct"/>
+            <w:tcW w:w="315" w:type="pct"/>
             <w:vMerge/>
             <w:vAlign w:val="center"/>
           </w:tcPr>
@@ -1524,24 +1541,7 @@
         </w:tc>
         <w:tc>
           <w:tcPr>
-            <w:tcW w:w="271" w:type="pct"/>
-            <w:vMerge/>
-            <w:vAlign w:val="center"/>
-          </w:tcPr>
-          <w:p>
-            <w:pPr>
-              <w:rPr>
-                <w:color w:val="000000"/>
-                <w:sz w:val="16"/>
-                <w:szCs w:val="16"/>
-                <w:lang w:eastAsia="uk-UA"/>
-              </w:rPr>
-            </w:pPr>
-          </w:p>
-        </w:tc>
-        <w:tc>
-          <w:tcPr>
-            <w:tcW w:w="135" w:type="pct"/>
+            <w:tcW w:w="91" w:type="pct"/>
             <w:vMerge/>
             <w:vAlign w:val="center"/>
           </w:tcPr>
@@ -1628,7 +1628,7 @@
         </w:tc>
         <w:tc>
           <w:tcPr>
-            <w:tcW w:w="1127" w:type="pct"/>
+            <w:tcW w:w="1083" w:type="pct"/>
             <w:gridSpan w:val="5"/>
             <w:tcMar>
               <w:top w:w="57" w:type="dxa"/>
@@ -1662,7 +1662,7 @@
         </w:tc>
         <w:tc>
           <w:tcPr>
-            <w:tcW w:w="281" w:type="pct"/>
+            <w:tcW w:w="314" w:type="pct"/>
             <w:vMerge/>
             <w:vAlign w:val="center"/>
           </w:tcPr>
@@ -1738,7 +1738,7 @@
         </w:tc>
         <w:tc>
           <w:tcPr>
-            <w:tcW w:w="136" w:type="pct"/>
+            <w:tcW w:w="103" w:type="pct"/>
             <w:vMerge w:val="restart"/>
             <w:tcMar>
               <w:top w:w="57" w:type="dxa"/>
@@ -1773,7 +1773,7 @@
         </w:tc>
         <w:tc>
           <w:tcPr>
-            <w:tcW w:w="225" w:type="pct"/>
+            <w:tcW w:w="257" w:type="pct"/>
             <w:vMerge w:val="restart"/>
             <w:tcMar>
               <w:top w:w="57" w:type="dxa"/>
@@ -1808,7 +1808,7 @@
         </w:tc>
         <w:tc>
           <w:tcPr>
-            <w:tcW w:w="136" w:type="pct"/>
+            <w:tcW w:w="104" w:type="pct"/>
             <w:vMerge w:val="restart"/>
             <w:tcMar>
               <w:top w:w="57" w:type="dxa"/>
@@ -1843,7 +1843,7 @@
         </w:tc>
         <w:tc>
           <w:tcPr>
-            <w:tcW w:w="168" w:type="pct"/>
+            <w:tcW w:w="167" w:type="pct"/>
             <w:vMerge/>
           </w:tcPr>
           <w:p>
@@ -1867,7 +1867,7 @@
         </w:trPr>
         <w:tc>
           <w:tcPr>
-            <w:tcW w:w="269" w:type="pct"/>
+            <w:tcW w:w="314" w:type="pct"/>
             <w:vMerge/>
             <w:vAlign w:val="center"/>
           </w:tcPr>
@@ -1884,7 +1884,7 @@
         </w:tc>
         <w:tc>
           <w:tcPr>
-            <w:tcW w:w="316" w:type="pct"/>
+            <w:tcW w:w="360" w:type="pct"/>
             <w:vMerge/>
             <w:vAlign w:val="center"/>
           </w:tcPr>
@@ -1901,7 +1901,7 @@
         </w:tc>
         <w:tc>
           <w:tcPr>
-            <w:tcW w:w="766" w:type="pct"/>
+            <w:tcW w:w="675" w:type="pct"/>
             <w:vMerge/>
             <w:vAlign w:val="center"/>
           </w:tcPr>
@@ -1935,6 +1935,23 @@
         </w:tc>
         <w:tc>
           <w:tcPr>
+            <w:tcW w:w="136" w:type="pct"/>
+            <w:vMerge/>
+            <w:vAlign w:val="center"/>
+          </w:tcPr>
+          <w:p>
+            <w:pPr>
+              <w:rPr>
+                <w:color w:val="000000"/>
+                <w:sz w:val="16"/>
+                <w:szCs w:val="16"/>
+                <w:lang w:eastAsia="uk-UA"/>
+              </w:rPr>
+            </w:pPr>
+          </w:p>
+        </w:tc>
+        <w:tc>
+          <w:tcPr>
             <w:tcW w:w="135" w:type="pct"/>
             <w:vMerge/>
             <w:vAlign w:val="center"/>
@@ -1952,7 +1969,7 @@
         </w:tc>
         <w:tc>
           <w:tcPr>
-            <w:tcW w:w="135" w:type="pct"/>
+            <w:tcW w:w="315" w:type="pct"/>
             <w:vMerge/>
             <w:vAlign w:val="center"/>
           </w:tcPr>
@@ -1969,7 +1986,7 @@
         </w:tc>
         <w:tc>
           <w:tcPr>
-            <w:tcW w:w="270" w:type="pct"/>
+            <w:tcW w:w="315" w:type="pct"/>
             <w:vMerge/>
             <w:vAlign w:val="center"/>
           </w:tcPr>
@@ -1986,24 +2003,7 @@
         </w:tc>
         <w:tc>
           <w:tcPr>
-            <w:tcW w:w="271" w:type="pct"/>
-            <w:vMerge/>
-            <w:vAlign w:val="center"/>
-          </w:tcPr>
-          <w:p>
-            <w:pPr>
-              <w:rPr>
-                <w:color w:val="000000"/>
-                <w:sz w:val="16"/>
-                <w:szCs w:val="16"/>
-                <w:lang w:eastAsia="uk-UA"/>
-              </w:rPr>
-            </w:pPr>
-          </w:p>
-        </w:tc>
-        <w:tc>
-          <w:tcPr>
-            <w:tcW w:w="135" w:type="pct"/>
+            <w:tcW w:w="91" w:type="pct"/>
             <w:vMerge/>
             <w:vAlign w:val="center"/>
           </w:tcPr>
@@ -2107,7 +2107,7 @@
         </w:tc>
         <w:tc>
           <w:tcPr>
-            <w:tcW w:w="180" w:type="pct"/>
+            <w:tcW w:w="179" w:type="pct"/>
             <w:tcMar>
               <w:top w:w="57" w:type="dxa"/>
               <w:left w:w="57" w:type="dxa"/>
@@ -2129,7 +2129,6 @@
                 <w:lang w:eastAsia="uk-UA"/>
               </w:rPr>
             </w:pPr>
-            <w:proofErr w:type="spellStart"/>
             <w:r>
               <w:rPr>
                 <w:color w:val="000000"/>
@@ -2139,7 +2138,6 @@
               </w:rPr>
               <w:t>Розукомпле-ктування</w:t>
             </w:r>
-            <w:proofErr w:type="spellEnd"/>
           </w:p>
         </w:tc>
         <w:tc>
@@ -2179,7 +2177,7 @@
         </w:tc>
         <w:tc>
           <w:tcPr>
-            <w:tcW w:w="361" w:type="pct"/>
+            <w:tcW w:w="360" w:type="pct"/>
             <w:tcMar>
               <w:top w:w="57" w:type="dxa"/>
               <w:left w:w="57" w:type="dxa"/>
@@ -2214,7 +2212,7 @@
         </w:tc>
         <w:tc>
           <w:tcPr>
-            <w:tcW w:w="135" w:type="pct"/>
+            <w:tcW w:w="93" w:type="pct"/>
             <w:tcMar>
               <w:top w:w="57" w:type="dxa"/>
               <w:left w:w="57" w:type="dxa"/>
@@ -2249,7 +2247,7 @@
         </w:tc>
         <w:tc>
           <w:tcPr>
-            <w:tcW w:w="281" w:type="pct"/>
+            <w:tcW w:w="314" w:type="pct"/>
             <w:vMerge/>
             <w:textDirection w:val="btLr"/>
             <w:vAlign w:val="center"/>
@@ -2289,7 +2287,7 @@
         </w:tc>
         <w:tc>
           <w:tcPr>
-            <w:tcW w:w="136" w:type="pct"/>
+            <w:tcW w:w="103" w:type="pct"/>
             <w:vMerge/>
             <w:textDirection w:val="btLr"/>
             <w:vAlign w:val="center"/>
@@ -2309,7 +2307,7 @@
         </w:tc>
         <w:tc>
           <w:tcPr>
-            <w:tcW w:w="225" w:type="pct"/>
+            <w:tcW w:w="257" w:type="pct"/>
             <w:vMerge/>
             <w:textDirection w:val="btLr"/>
             <w:vAlign w:val="center"/>
@@ -2329,7 +2327,7 @@
         </w:tc>
         <w:tc>
           <w:tcPr>
-            <w:tcW w:w="136" w:type="pct"/>
+            <w:tcW w:w="104" w:type="pct"/>
             <w:vMerge/>
             <w:textDirection w:val="btLr"/>
             <w:vAlign w:val="center"/>
@@ -2349,7 +2347,7 @@
         </w:tc>
         <w:tc>
           <w:tcPr>
-            <w:tcW w:w="168" w:type="pct"/>
+            <w:tcW w:w="167" w:type="pct"/>
             <w:vMerge/>
           </w:tcPr>
           <w:p>
@@ -2371,7 +2369,7 @@
         </w:trPr>
         <w:tc>
           <w:tcPr>
-            <w:tcW w:w="269" w:type="pct"/>
+            <w:tcW w:w="314" w:type="pct"/>
             <w:tcMar>
               <w:top w:w="57" w:type="dxa"/>
               <w:left w:w="57" w:type="dxa"/>
@@ -2404,7 +2402,7 @@
         </w:tc>
         <w:tc>
           <w:tcPr>
-            <w:tcW w:w="316" w:type="pct"/>
+            <w:tcW w:w="360" w:type="pct"/>
             <w:tcMar>
               <w:top w:w="57" w:type="dxa"/>
               <w:left w:w="57" w:type="dxa"/>
@@ -2437,7 +2435,7 @@
         </w:tc>
         <w:tc>
           <w:tcPr>
-            <w:tcW w:w="766" w:type="pct"/>
+            <w:tcW w:w="675" w:type="pct"/>
             <w:tcMar>
               <w:top w:w="57" w:type="dxa"/>
               <w:left w:w="57" w:type="dxa"/>
@@ -2503,7 +2501,7 @@
         </w:tc>
         <w:tc>
           <w:tcPr>
-            <w:tcW w:w="135" w:type="pct"/>
+            <w:tcW w:w="136" w:type="pct"/>
             <w:tcMar>
               <w:top w:w="57" w:type="dxa"/>
               <w:left w:w="57" w:type="dxa"/>
@@ -2569,7 +2567,7 @@
         </w:tc>
         <w:tc>
           <w:tcPr>
-            <w:tcW w:w="270" w:type="pct"/>
+            <w:tcW w:w="315" w:type="pct"/>
             <w:tcMar>
               <w:top w:w="57" w:type="dxa"/>
               <w:left w:w="57" w:type="dxa"/>
@@ -2602,7 +2600,7 @@
         </w:tc>
         <w:tc>
           <w:tcPr>
-            <w:tcW w:w="271" w:type="pct"/>
+            <w:tcW w:w="315" w:type="pct"/>
             <w:tcMar>
               <w:top w:w="57" w:type="dxa"/>
               <w:left w:w="57" w:type="dxa"/>
@@ -2635,7 +2633,7 @@
         </w:tc>
         <w:tc>
           <w:tcPr>
-            <w:tcW w:w="135" w:type="pct"/>
+            <w:tcW w:w="91" w:type="pct"/>
             <w:tcMar>
               <w:top w:w="57" w:type="dxa"/>
               <w:left w:w="57" w:type="dxa"/>
@@ -2800,7 +2798,7 @@
         </w:tc>
         <w:tc>
           <w:tcPr>
-            <w:tcW w:w="180" w:type="pct"/>
+            <w:tcW w:w="179" w:type="pct"/>
             <w:tcMar>
               <w:top w:w="57" w:type="dxa"/>
               <w:left w:w="57" w:type="dxa"/>
@@ -2866,7 +2864,7 @@
         </w:tc>
         <w:tc>
           <w:tcPr>
-            <w:tcW w:w="361" w:type="pct"/>
+            <w:tcW w:w="360" w:type="pct"/>
             <w:tcMar>
               <w:top w:w="57" w:type="dxa"/>
               <w:left w:w="57" w:type="dxa"/>
@@ -2899,7 +2897,7 @@
         </w:tc>
         <w:tc>
           <w:tcPr>
-            <w:tcW w:w="135" w:type="pct"/>
+            <w:tcW w:w="93" w:type="pct"/>
             <w:tcMar>
               <w:top w:w="57" w:type="dxa"/>
               <w:left w:w="57" w:type="dxa"/>
@@ -2932,7 +2930,7 @@
         </w:tc>
         <w:tc>
           <w:tcPr>
-            <w:tcW w:w="281" w:type="pct"/>
+            <w:tcW w:w="314" w:type="pct"/>
             <w:tcMar>
               <w:top w:w="57" w:type="dxa"/>
               <w:left w:w="57" w:type="dxa"/>
@@ -2998,7 +2996,7 @@
         </w:tc>
         <w:tc>
           <w:tcPr>
-            <w:tcW w:w="136" w:type="pct"/>
+            <w:tcW w:w="103" w:type="pct"/>
             <w:tcMar>
               <w:top w:w="57" w:type="dxa"/>
               <w:left w:w="57" w:type="dxa"/>
@@ -3031,7 +3029,7 @@
         </w:tc>
         <w:tc>
           <w:tcPr>
-            <w:tcW w:w="225" w:type="pct"/>
+            <w:tcW w:w="257" w:type="pct"/>
             <w:tcMar>
               <w:top w:w="57" w:type="dxa"/>
               <w:left w:w="57" w:type="dxa"/>
@@ -3064,7 +3062,7 @@
         </w:tc>
         <w:tc>
           <w:tcPr>
-            <w:tcW w:w="136" w:type="pct"/>
+            <w:tcW w:w="104" w:type="pct"/>
             <w:tcMar>
               <w:top w:w="57" w:type="dxa"/>
               <w:left w:w="57" w:type="dxa"/>
@@ -3097,7 +3095,7 @@
         </w:tc>
         <w:tc>
           <w:tcPr>
-            <w:tcW w:w="168" w:type="pct"/>
+            <w:tcW w:w="167" w:type="pct"/>
           </w:tcPr>
           <w:p>
             <w:pPr>
@@ -3170,7 +3168,7 @@
         </w:trPr>
         <w:tc>
           <w:tcPr>
-            <w:tcW w:w="269" w:type="pct"/>
+            <w:tcW w:w="314" w:type="pct"/>
             <w:tcMar>
               <w:top w:w="68" w:type="dxa"/>
               <w:left w:w="68" w:type="dxa"/>
@@ -3247,7 +3245,7 @@
         </w:tc>
         <w:tc>
           <w:tcPr>
-            <w:tcW w:w="316" w:type="pct"/>
+            <w:tcW w:w="360" w:type="pct"/>
             <w:tcMar>
               <w:top w:w="68" w:type="dxa"/>
               <w:left w:w="68" w:type="dxa"/>
@@ -3387,9 +3385,8 @@
                 <w:szCs w:val="16"/>
                 <w:lang w:eastAsia="uk-UA"/>
               </w:rPr>
-              <w:t>«</w:t>
-            </w:r>
-            <w:proofErr w:type="spellStart"/>
+              <w:t>«ORDEN_DATE»</w:t>
+            </w:r>
             <w:r>
               <w:rPr>
                 <w:b/>
@@ -3398,7 +3395,7 @@
                 <w:szCs w:val="16"/>
                 <w:lang w:eastAsia="uk-UA"/>
               </w:rPr>
-              <w:t>ORDEN_DATE»</w:t>
+              <w:fldChar w:fldCharType="end"/>
             </w:r>
             <w:r>
               <w:rPr>
@@ -3408,7 +3405,7 @@
                 <w:szCs w:val="16"/>
                 <w:lang w:eastAsia="uk-UA"/>
               </w:rPr>
-              <w:fldChar w:fldCharType="end"/>
+              <w:t>р №</w:t>
             </w:r>
             <w:r>
               <w:rPr>
@@ -3418,9 +3415,8 @@
                 <w:szCs w:val="16"/>
                 <w:lang w:eastAsia="uk-UA"/>
               </w:rPr>
-              <w:t>р</w:t>
-            </w:r>
-            <w:proofErr w:type="spellEnd"/>
+              <w:fldChar w:fldCharType="begin"/>
+            </w:r>
             <w:r>
               <w:rPr>
                 <w:b/>
@@ -3429,7 +3425,7 @@
                 <w:szCs w:val="16"/>
                 <w:lang w:eastAsia="uk-UA"/>
               </w:rPr>
-              <w:t xml:space="preserve"> №</w:t>
+              <w:instrText xml:space="preserve"> MERGEFIELD  ORDEN_NUM  \* MERGEFORMAT </w:instrText>
             </w:r>
             <w:r>
               <w:rPr>
@@ -3439,7 +3435,7 @@
                 <w:szCs w:val="16"/>
                 <w:lang w:eastAsia="uk-UA"/>
               </w:rPr>
-              <w:fldChar w:fldCharType="begin"/>
+              <w:fldChar w:fldCharType="separate"/>
             </w:r>
             <w:r>
               <w:rPr>
@@ -3449,7 +3445,7 @@
                 <w:szCs w:val="16"/>
                 <w:lang w:eastAsia="uk-UA"/>
               </w:rPr>
-              <w:instrText xml:space="preserve"> MERGEFIELD  ORDEN_NUM  \* MERGEFORMAT </w:instrText>
+              <w:t>«ORDEN_NUM»</w:t>
             </w:r>
             <w:r>
               <w:rPr>
@@ -3459,33 +3455,13 @@
                 <w:szCs w:val="16"/>
                 <w:lang w:eastAsia="uk-UA"/>
               </w:rPr>
-              <w:fldChar w:fldCharType="separate"/>
-            </w:r>
-            <w:r>
-              <w:rPr>
-                <w:b/>
-                <w:bCs/>
-                <w:sz w:val="16"/>
-                <w:szCs w:val="16"/>
-                <w:lang w:eastAsia="uk-UA"/>
-              </w:rPr>
-              <w:t>«ORDEN_NUM»</w:t>
-            </w:r>
-            <w:r>
-              <w:rPr>
-                <w:b/>
-                <w:bCs/>
-                <w:sz w:val="16"/>
-                <w:szCs w:val="16"/>
-                <w:lang w:eastAsia="uk-UA"/>
-              </w:rPr>
               <w:fldChar w:fldCharType="end"/>
             </w:r>
           </w:p>
         </w:tc>
         <w:tc>
           <w:tcPr>
-            <w:tcW w:w="766" w:type="pct"/>
+            <w:tcW w:w="675" w:type="pct"/>
             <w:tcMar>
               <w:top w:w="68" w:type="dxa"/>
               <w:left w:w="68" w:type="dxa"/>
@@ -3547,7 +3523,7 @@
         </w:tc>
         <w:tc>
           <w:tcPr>
-            <w:tcW w:w="135" w:type="pct"/>
+            <w:tcW w:w="136" w:type="pct"/>
             <w:tcMar>
               <w:top w:w="68" w:type="dxa"/>
               <w:left w:w="68" w:type="dxa"/>
@@ -3616,11 +3592,22 @@
               </w:rPr>
               <w:t>1</w:t>
             </w:r>
-          </w:p>
-        </w:tc>
-        <w:tc>
-          <w:tcPr>
-            <w:tcW w:w="270" w:type="pct"/>
+            <w:r>
+              <w:rPr>
+                <w:b/>
+                <w:bCs/>
+                <w:sz w:val="16"/>
+                <w:szCs w:val="16"/>
+                <w:highlight w:val="yellow"/>
+                <w:lang w:eastAsia="uk-UA"/>
+              </w:rPr>
+              <w:t>0</w:t>
+            </w:r>
+          </w:p>
+        </w:tc>
+        <w:tc>
+          <w:tcPr>
+            <w:tcW w:w="315" w:type="pct"/>
             <w:tcMar>
               <w:top w:w="68" w:type="dxa"/>
               <w:left w:w="68" w:type="dxa"/>
@@ -3651,13 +3638,35 @@
                 <w:highlight w:val="yellow"/>
                 <w:lang w:eastAsia="uk-UA"/>
               </w:rPr>
-              <w:t>17 625,60</w:t>
-            </w:r>
-          </w:p>
-        </w:tc>
-        <w:tc>
-          <w:tcPr>
-            <w:tcW w:w="271" w:type="pct"/>
+              <w:t>1</w:t>
+            </w:r>
+            <w:r>
+              <w:rPr>
+                <w:b/>
+                <w:bCs/>
+                <w:sz w:val="16"/>
+                <w:szCs w:val="16"/>
+                <w:highlight w:val="yellow"/>
+                <w:lang w:val="en-US" w:eastAsia="uk-UA"/>
+              </w:rPr>
+              <w:t>1</w:t>
+            </w:r>
+            <w:r>
+              <w:rPr>
+                <w:b/>
+                <w:bCs/>
+                <w:sz w:val="16"/>
+                <w:szCs w:val="16"/>
+                <w:highlight w:val="yellow"/>
+                <w:lang w:eastAsia="uk-UA"/>
+              </w:rPr>
+              <w:t>7 625,60</w:t>
+            </w:r>
+          </w:p>
+        </w:tc>
+        <w:tc>
+          <w:tcPr>
+            <w:tcW w:w="315" w:type="pct"/>
             <w:tcMar>
               <w:top w:w="68" w:type="dxa"/>
               <w:left w:w="68" w:type="dxa"/>
@@ -3688,13 +3697,35 @@
                 <w:highlight w:val="yellow"/>
                 <w:lang w:eastAsia="uk-UA"/>
               </w:rPr>
-              <w:t>17 625,60</w:t>
-            </w:r>
-          </w:p>
-        </w:tc>
-        <w:tc>
-          <w:tcPr>
-            <w:tcW w:w="135" w:type="pct"/>
+              <w:t>1</w:t>
+            </w:r>
+            <w:r>
+              <w:rPr>
+                <w:b/>
+                <w:bCs/>
+                <w:sz w:val="16"/>
+                <w:szCs w:val="16"/>
+                <w:highlight w:val="yellow"/>
+                <w:lang w:val="en-US" w:eastAsia="uk-UA"/>
+              </w:rPr>
+              <w:t>1</w:t>
+            </w:r>
+            <w:r>
+              <w:rPr>
+                <w:b/>
+                <w:bCs/>
+                <w:sz w:val="16"/>
+                <w:szCs w:val="16"/>
+                <w:highlight w:val="yellow"/>
+                <w:lang w:eastAsia="uk-UA"/>
+              </w:rPr>
+              <w:t>7 625,60</w:t>
+            </w:r>
+          </w:p>
+        </w:tc>
+        <w:tc>
+          <w:tcPr>
+            <w:tcW w:w="91" w:type="pct"/>
             <w:tcMar>
               <w:top w:w="68" w:type="dxa"/>
               <w:left w:w="68" w:type="dxa"/>
@@ -3809,7 +3840,7 @@
         </w:tc>
         <w:tc>
           <w:tcPr>
-            <w:tcW w:w="180" w:type="pct"/>
+            <w:tcW w:w="179" w:type="pct"/>
             <w:tcMar>
               <w:top w:w="68" w:type="dxa"/>
               <w:left w:w="68" w:type="dxa"/>
@@ -3855,7 +3886,7 @@
         </w:tc>
         <w:tc>
           <w:tcPr>
-            <w:tcW w:w="361" w:type="pct"/>
+            <w:tcW w:w="360" w:type="pct"/>
             <w:tcMar>
               <w:top w:w="68" w:type="dxa"/>
               <w:left w:w="68" w:type="dxa"/>
@@ -3878,7 +3909,7 @@
         </w:tc>
         <w:tc>
           <w:tcPr>
-            <w:tcW w:w="135" w:type="pct"/>
+            <w:tcW w:w="93" w:type="pct"/>
             <w:tcMar>
               <w:top w:w="68" w:type="dxa"/>
               <w:left w:w="68" w:type="dxa"/>
@@ -3901,7 +3932,7 @@
         </w:tc>
         <w:tc>
           <w:tcPr>
-            <w:tcW w:w="281" w:type="pct"/>
+            <w:tcW w:w="314" w:type="pct"/>
             <w:tcMar>
               <w:top w:w="68" w:type="dxa"/>
               <w:left w:w="68" w:type="dxa"/>
@@ -3930,7 +3961,29 @@
                 <w:highlight w:val="yellow"/>
                 <w:lang w:eastAsia="uk-UA"/>
               </w:rPr>
-              <w:t>17 625,60</w:t>
+              <w:t>1</w:t>
+            </w:r>
+            <w:r>
+              <w:rPr>
+                <w:b/>
+                <w:bCs/>
+                <w:sz w:val="16"/>
+                <w:szCs w:val="16"/>
+                <w:highlight w:val="yellow"/>
+                <w:lang w:val="en-US" w:eastAsia="uk-UA"/>
+              </w:rPr>
+              <w:t>1</w:t>
+            </w:r>
+            <w:r>
+              <w:rPr>
+                <w:b/>
+                <w:bCs/>
+                <w:sz w:val="16"/>
+                <w:szCs w:val="16"/>
+                <w:highlight w:val="yellow"/>
+                <w:lang w:eastAsia="uk-UA"/>
+              </w:rPr>
+              <w:t>7 625,60</w:t>
             </w:r>
           </w:p>
         </w:tc>
@@ -3965,7 +4018,7 @@
         </w:tc>
         <w:tc>
           <w:tcPr>
-            <w:tcW w:w="136" w:type="pct"/>
+            <w:tcW w:w="103" w:type="pct"/>
             <w:tcMar>
               <w:top w:w="68" w:type="dxa"/>
               <w:left w:w="68" w:type="dxa"/>
@@ -3994,7 +4047,7 @@
         </w:tc>
         <w:tc>
           <w:tcPr>
-            <w:tcW w:w="225" w:type="pct"/>
+            <w:tcW w:w="257" w:type="pct"/>
             <w:tcMar>
               <w:top w:w="68" w:type="dxa"/>
               <w:left w:w="68" w:type="dxa"/>
@@ -4023,7 +4076,7 @@
         </w:tc>
         <w:tc>
           <w:tcPr>
-            <w:tcW w:w="136" w:type="pct"/>
+            <w:tcW w:w="104" w:type="pct"/>
             <w:tcMar>
               <w:top w:w="68" w:type="dxa"/>
               <w:left w:w="68" w:type="dxa"/>
@@ -4052,523 +4105,7 @@
         </w:tc>
         <w:tc>
           <w:tcPr>
-            <w:tcW w:w="168" w:type="pct"/>
-          </w:tcPr>
-          <w:p>
-            <w:pPr>
-              <w:rPr>
-                <w:sz w:val="16"/>
-                <w:szCs w:val="16"/>
-                <w:lang w:eastAsia="uk-UA"/>
-              </w:rPr>
-            </w:pPr>
-          </w:p>
-        </w:tc>
-      </w:tr>
-      <w:tr>
-        <w:trPr>
-          <w:trHeight w:val="60"/>
-          <w:jc w:val="center"/>
-        </w:trPr>
-        <w:tc>
-          <w:tcPr>
-            <w:tcW w:w="1351" w:type="pct"/>
-            <w:gridSpan w:val="3"/>
-            <w:tcMar>
-              <w:top w:w="68" w:type="dxa"/>
-              <w:left w:w="68" w:type="dxa"/>
-              <w:bottom w:w="68" w:type="dxa"/>
-              <w:right w:w="68" w:type="dxa"/>
-            </w:tcMar>
-            <w:vAlign w:val="center"/>
-          </w:tcPr>
-          <w:p>
-            <w:pPr>
-              <w:rPr>
-                <w:b/>
-                <w:bCs/>
-                <w:noProof/>
-                <w:sz w:val="16"/>
-                <w:szCs w:val="16"/>
-                <w:lang w:eastAsia="uk-UA"/>
-              </w:rPr>
-            </w:pPr>
-            <w:r>
-              <w:rPr>
-                <w:b/>
-                <w:bCs/>
-                <w:noProof/>
-                <w:sz w:val="16"/>
-                <w:szCs w:val="16"/>
-                <w:lang w:eastAsia="uk-UA"/>
-              </w:rPr>
-              <w:t>ВСЬОГО:</w:t>
-            </w:r>
-          </w:p>
-        </w:tc>
-        <w:tc>
-          <w:tcPr>
-            <w:tcW w:w="90" w:type="pct"/>
-            <w:tcMar>
-              <w:top w:w="68" w:type="dxa"/>
-              <w:left w:w="68" w:type="dxa"/>
-              <w:bottom w:w="68" w:type="dxa"/>
-              <w:right w:w="68" w:type="dxa"/>
-            </w:tcMar>
-          </w:tcPr>
-          <w:p>
-            <w:pPr>
-              <w:rPr>
-                <w:b/>
-                <w:bCs/>
-                <w:sz w:val="16"/>
-                <w:szCs w:val="16"/>
-                <w:lang w:eastAsia="uk-UA"/>
-              </w:rPr>
-            </w:pPr>
-          </w:p>
-        </w:tc>
-        <w:tc>
-          <w:tcPr>
-            <w:tcW w:w="135" w:type="pct"/>
-            <w:tcMar>
-              <w:top w:w="68" w:type="dxa"/>
-              <w:left w:w="68" w:type="dxa"/>
-              <w:bottom w:w="68" w:type="dxa"/>
-              <w:right w:w="68" w:type="dxa"/>
-            </w:tcMar>
-            <w:vAlign w:val="center"/>
-          </w:tcPr>
-          <w:p>
-            <w:pPr>
-              <w:rPr>
-                <w:b/>
-                <w:bCs/>
-                <w:sz w:val="16"/>
-                <w:szCs w:val="16"/>
-                <w:lang w:eastAsia="uk-UA"/>
-              </w:rPr>
-            </w:pPr>
-          </w:p>
-        </w:tc>
-        <w:tc>
-          <w:tcPr>
-            <w:tcW w:w="135" w:type="pct"/>
-            <w:tcMar>
-              <w:top w:w="68" w:type="dxa"/>
-              <w:left w:w="68" w:type="dxa"/>
-              <w:bottom w:w="68" w:type="dxa"/>
-              <w:right w:w="68" w:type="dxa"/>
-            </w:tcMar>
-            <w:vAlign w:val="center"/>
-          </w:tcPr>
-          <w:p>
-            <w:pPr>
-              <w:jc w:val="center"/>
-              <w:rPr>
-                <w:b/>
-                <w:bCs/>
-                <w:sz w:val="16"/>
-                <w:szCs w:val="16"/>
-                <w:lang w:eastAsia="uk-UA"/>
-              </w:rPr>
-            </w:pPr>
-          </w:p>
-        </w:tc>
-        <w:tc>
-          <w:tcPr>
-            <w:tcW w:w="270" w:type="pct"/>
-            <w:tcMar>
-              <w:top w:w="68" w:type="dxa"/>
-              <w:left w:w="68" w:type="dxa"/>
-              <w:bottom w:w="68" w:type="dxa"/>
-              <w:right w:w="68" w:type="dxa"/>
-            </w:tcMar>
-            <w:vAlign w:val="center"/>
-          </w:tcPr>
-          <w:p>
-            <w:pPr>
-              <w:jc w:val="center"/>
-              <w:rPr>
-                <w:b/>
-                <w:bCs/>
-                <w:sz w:val="16"/>
-                <w:szCs w:val="16"/>
-                <w:lang w:val="en-US" w:eastAsia="uk-UA"/>
-              </w:rPr>
-            </w:pPr>
-          </w:p>
-        </w:tc>
-        <w:tc>
-          <w:tcPr>
-            <w:tcW w:w="271" w:type="pct"/>
-            <w:tcMar>
-              <w:top w:w="68" w:type="dxa"/>
-              <w:left w:w="68" w:type="dxa"/>
-              <w:bottom w:w="68" w:type="dxa"/>
-              <w:right w:w="68" w:type="dxa"/>
-            </w:tcMar>
-            <w:vAlign w:val="center"/>
-          </w:tcPr>
-          <w:p>
-            <w:pPr>
-              <w:jc w:val="center"/>
-              <w:rPr>
-                <w:b/>
-                <w:bCs/>
-                <w:sz w:val="16"/>
-                <w:szCs w:val="16"/>
-                <w:lang w:val="en-US" w:eastAsia="uk-UA"/>
-              </w:rPr>
-            </w:pPr>
-          </w:p>
-        </w:tc>
-        <w:tc>
-          <w:tcPr>
-            <w:tcW w:w="135" w:type="pct"/>
-            <w:tcMar>
-              <w:top w:w="68" w:type="dxa"/>
-              <w:left w:w="68" w:type="dxa"/>
-              <w:bottom w:w="68" w:type="dxa"/>
-              <w:right w:w="68" w:type="dxa"/>
-            </w:tcMar>
-            <w:vAlign w:val="center"/>
-          </w:tcPr>
-          <w:p>
-            <w:pPr>
-              <w:rPr>
-                <w:sz w:val="16"/>
-                <w:szCs w:val="16"/>
-                <w:lang w:eastAsia="uk-UA"/>
-              </w:rPr>
-            </w:pPr>
-          </w:p>
-        </w:tc>
-        <w:tc>
-          <w:tcPr>
-            <w:tcW w:w="90" w:type="pct"/>
-            <w:tcMar>
-              <w:top w:w="68" w:type="dxa"/>
-              <w:left w:w="68" w:type="dxa"/>
-              <w:bottom w:w="68" w:type="dxa"/>
-              <w:right w:w="68" w:type="dxa"/>
-            </w:tcMar>
-            <w:vAlign w:val="center"/>
-          </w:tcPr>
-          <w:p>
-            <w:pPr>
-              <w:rPr>
-                <w:sz w:val="16"/>
-                <w:szCs w:val="16"/>
-                <w:lang w:eastAsia="uk-UA"/>
-              </w:rPr>
-            </w:pPr>
-          </w:p>
-        </w:tc>
-        <w:tc>
-          <w:tcPr>
-            <w:tcW w:w="180" w:type="pct"/>
-            <w:tcMar>
-              <w:top w:w="68" w:type="dxa"/>
-              <w:left w:w="68" w:type="dxa"/>
-              <w:bottom w:w="68" w:type="dxa"/>
-              <w:right w:w="68" w:type="dxa"/>
-            </w:tcMar>
-            <w:vAlign w:val="center"/>
-          </w:tcPr>
-          <w:p>
-            <w:pPr>
-              <w:rPr>
-                <w:sz w:val="16"/>
-                <w:szCs w:val="16"/>
-                <w:lang w:eastAsia="uk-UA"/>
-              </w:rPr>
-            </w:pPr>
-          </w:p>
-        </w:tc>
-        <w:tc>
-          <w:tcPr>
-            <w:tcW w:w="90" w:type="pct"/>
-            <w:tcMar>
-              <w:top w:w="68" w:type="dxa"/>
-              <w:left w:w="68" w:type="dxa"/>
-              <w:bottom w:w="68" w:type="dxa"/>
-              <w:right w:w="68" w:type="dxa"/>
-            </w:tcMar>
-            <w:vAlign w:val="center"/>
-          </w:tcPr>
-          <w:p>
-            <w:pPr>
-              <w:rPr>
-                <w:sz w:val="16"/>
-                <w:szCs w:val="16"/>
-                <w:lang w:eastAsia="uk-UA"/>
-              </w:rPr>
-            </w:pPr>
-          </w:p>
-        </w:tc>
-        <w:tc>
-          <w:tcPr>
-            <w:tcW w:w="226" w:type="pct"/>
-            <w:tcMar>
-              <w:top w:w="68" w:type="dxa"/>
-              <w:left w:w="68" w:type="dxa"/>
-              <w:bottom w:w="68" w:type="dxa"/>
-              <w:right w:w="68" w:type="dxa"/>
-            </w:tcMar>
-            <w:vAlign w:val="center"/>
-          </w:tcPr>
-          <w:p>
-            <w:pPr>
-              <w:rPr>
-                <w:sz w:val="16"/>
-                <w:szCs w:val="16"/>
-                <w:lang w:eastAsia="uk-UA"/>
-              </w:rPr>
-            </w:pPr>
-          </w:p>
-        </w:tc>
-        <w:tc>
-          <w:tcPr>
-            <w:tcW w:w="180" w:type="pct"/>
-            <w:tcMar>
-              <w:top w:w="68" w:type="dxa"/>
-              <w:left w:w="68" w:type="dxa"/>
-              <w:bottom w:w="68" w:type="dxa"/>
-              <w:right w:w="68" w:type="dxa"/>
-            </w:tcMar>
-            <w:vAlign w:val="center"/>
-          </w:tcPr>
-          <w:p>
-            <w:pPr>
-              <w:rPr>
-                <w:sz w:val="16"/>
-                <w:szCs w:val="16"/>
-                <w:lang w:eastAsia="uk-UA"/>
-              </w:rPr>
-            </w:pPr>
-          </w:p>
-        </w:tc>
-        <w:tc>
-          <w:tcPr>
-            <w:tcW w:w="225" w:type="pct"/>
-            <w:tcMar>
-              <w:top w:w="68" w:type="dxa"/>
-              <w:left w:w="68" w:type="dxa"/>
-              <w:bottom w:w="68" w:type="dxa"/>
-              <w:right w:w="68" w:type="dxa"/>
-            </w:tcMar>
-            <w:vAlign w:val="center"/>
-          </w:tcPr>
-          <w:p>
-            <w:pPr>
-              <w:rPr>
-                <w:sz w:val="16"/>
-                <w:szCs w:val="16"/>
-                <w:lang w:eastAsia="uk-UA"/>
-              </w:rPr>
-            </w:pPr>
-          </w:p>
-        </w:tc>
-        <w:tc>
-          <w:tcPr>
-            <w:tcW w:w="361" w:type="pct"/>
-            <w:tcMar>
-              <w:top w:w="68" w:type="dxa"/>
-              <w:left w:w="68" w:type="dxa"/>
-              <w:bottom w:w="68" w:type="dxa"/>
-              <w:right w:w="68" w:type="dxa"/>
-            </w:tcMar>
-            <w:vAlign w:val="center"/>
-          </w:tcPr>
-          <w:p>
-            <w:pPr>
-              <w:rPr>
-                <w:sz w:val="16"/>
-                <w:szCs w:val="16"/>
-                <w:lang w:eastAsia="uk-UA"/>
-              </w:rPr>
-            </w:pPr>
-          </w:p>
-        </w:tc>
-        <w:tc>
-          <w:tcPr>
-            <w:tcW w:w="135" w:type="pct"/>
-            <w:tcMar>
-              <w:top w:w="68" w:type="dxa"/>
-              <w:left w:w="68" w:type="dxa"/>
-              <w:bottom w:w="68" w:type="dxa"/>
-              <w:right w:w="68" w:type="dxa"/>
-            </w:tcMar>
-            <w:vAlign w:val="center"/>
-          </w:tcPr>
-          <w:p>
-            <w:pPr>
-              <w:rPr>
-                <w:sz w:val="16"/>
-                <w:szCs w:val="16"/>
-                <w:lang w:eastAsia="uk-UA"/>
-              </w:rPr>
-            </w:pPr>
-          </w:p>
-        </w:tc>
-        <w:tc>
-          <w:tcPr>
-            <w:tcW w:w="281" w:type="pct"/>
-            <w:tcMar>
-              <w:top w:w="68" w:type="dxa"/>
-              <w:left w:w="68" w:type="dxa"/>
-              <w:bottom w:w="68" w:type="dxa"/>
-              <w:right w:w="68" w:type="dxa"/>
-            </w:tcMar>
-            <w:vAlign w:val="center"/>
-          </w:tcPr>
-          <w:p>
-            <w:pPr>
-              <w:jc w:val="center"/>
-              <w:rPr>
-                <w:b/>
-                <w:bCs/>
-                <w:sz w:val="16"/>
-                <w:szCs w:val="16"/>
-                <w:lang w:eastAsia="uk-UA"/>
-              </w:rPr>
-            </w:pPr>
-            <w:r>
-              <w:rPr>
-                <w:b/>
-                <w:bCs/>
-                <w:sz w:val="16"/>
-                <w:szCs w:val="16"/>
-                <w:lang w:eastAsia="uk-UA"/>
-              </w:rPr>
-              <w:fldChar w:fldCharType="begin"/>
-            </w:r>
-            <w:r>
-              <w:rPr>
-                <w:b/>
-                <w:bCs/>
-                <w:sz w:val="16"/>
-                <w:szCs w:val="16"/>
-                <w:lang w:eastAsia="uk-UA"/>
-              </w:rPr>
-              <w:instrText xml:space="preserve"> MERGEFIELD  TOTAL_WRITE_OFF_SUM  \* MERGEFORMAT </w:instrText>
-            </w:r>
-            <w:r>
-              <w:rPr>
-                <w:b/>
-                <w:bCs/>
-                <w:sz w:val="16"/>
-                <w:szCs w:val="16"/>
-                <w:lang w:eastAsia="uk-UA"/>
-              </w:rPr>
-              <w:fldChar w:fldCharType="separate"/>
-            </w:r>
-            <w:r>
-              <w:rPr>
-                <w:b/>
-                <w:bCs/>
-                <w:sz w:val="16"/>
-                <w:szCs w:val="16"/>
-                <w:lang w:eastAsia="uk-UA"/>
-              </w:rPr>
-              <w:t>«TOTAL_WRITE_OFF_SUM»</w:t>
-            </w:r>
-            <w:r>
-              <w:rPr>
-                <w:b/>
-                <w:bCs/>
-                <w:sz w:val="16"/>
-                <w:szCs w:val="16"/>
-                <w:lang w:eastAsia="uk-UA"/>
-              </w:rPr>
-              <w:fldChar w:fldCharType="end"/>
-            </w:r>
-          </w:p>
-        </w:tc>
-        <w:tc>
-          <w:tcPr>
-            <w:tcW w:w="180" w:type="pct"/>
-            <w:tcMar>
-              <w:top w:w="68" w:type="dxa"/>
-              <w:left w:w="68" w:type="dxa"/>
-              <w:bottom w:w="68" w:type="dxa"/>
-              <w:right w:w="68" w:type="dxa"/>
-            </w:tcMar>
-          </w:tcPr>
-          <w:p>
-            <w:pPr>
-              <w:rPr>
-                <w:sz w:val="16"/>
-                <w:szCs w:val="16"/>
-                <w:lang w:eastAsia="uk-UA"/>
-              </w:rPr>
-            </w:pPr>
-          </w:p>
-        </w:tc>
-        <w:tc>
-          <w:tcPr>
-            <w:tcW w:w="136" w:type="pct"/>
-            <w:tcMar>
-              <w:top w:w="68" w:type="dxa"/>
-              <w:left w:w="68" w:type="dxa"/>
-              <w:bottom w:w="68" w:type="dxa"/>
-              <w:right w:w="68" w:type="dxa"/>
-            </w:tcMar>
-          </w:tcPr>
-          <w:p>
-            <w:pPr>
-              <w:rPr>
-                <w:sz w:val="16"/>
-                <w:szCs w:val="16"/>
-                <w:lang w:eastAsia="uk-UA"/>
-              </w:rPr>
-            </w:pPr>
-          </w:p>
-        </w:tc>
-        <w:tc>
-          <w:tcPr>
-            <w:tcW w:w="225" w:type="pct"/>
-            <w:tcMar>
-              <w:top w:w="68" w:type="dxa"/>
-              <w:left w:w="68" w:type="dxa"/>
-              <w:bottom w:w="68" w:type="dxa"/>
-              <w:right w:w="68" w:type="dxa"/>
-            </w:tcMar>
-          </w:tcPr>
-          <w:p>
-            <w:pPr>
-              <w:rPr>
-                <w:sz w:val="16"/>
-                <w:szCs w:val="16"/>
-                <w:lang w:eastAsia="uk-UA"/>
-              </w:rPr>
-            </w:pPr>
-          </w:p>
-        </w:tc>
-        <w:tc>
-          <w:tcPr>
-            <w:tcW w:w="136" w:type="pct"/>
-            <w:tcMar>
-              <w:top w:w="68" w:type="dxa"/>
-              <w:left w:w="68" w:type="dxa"/>
-              <w:bottom w:w="68" w:type="dxa"/>
-              <w:right w:w="68" w:type="dxa"/>
-            </w:tcMar>
-          </w:tcPr>
-          <w:p>
-            <w:pPr>
-              <w:rPr>
-                <w:sz w:val="16"/>
-                <w:szCs w:val="16"/>
-                <w:lang w:eastAsia="uk-UA"/>
-              </w:rPr>
-            </w:pPr>
-          </w:p>
-        </w:tc>
-        <w:tc>
-          <w:tcPr>
-            <w:tcW w:w="168" w:type="pct"/>
+            <w:tcW w:w="167" w:type="pct"/>
           </w:tcPr>
           <w:p>
             <w:pPr>
@@ -4639,7 +4176,6 @@
           <w:sz w:val="24"/>
           <w:szCs w:val="24"/>
         </w:rPr>
-        <w:lastRenderedPageBreak/>
         <w:fldChar w:fldCharType="begin"/>
       </w:r>
       <w:r>

</xml_diff>